<commit_message>
changes on IntAct code
</commit_message>
<xml_diff>
--- a/Drosophila Melanogaster/IntAct/اطلاعات پایگاه داده.docx
+++ b/Drosophila Melanogaster/IntAct/اطلاعات پایگاه داده.docx
@@ -1,6 +1,6 @@
 
 <file path=word/document.xml><?xml version="1.0" encoding="utf-8"?>
-<w:document xmlns:wpc="http://schemas.microsoft.com/office/word/2010/wordprocessingCanvas" xmlns:mc="http://schemas.openxmlformats.org/markup-compatibility/2006" xmlns:o="urn:schemas-microsoft-com:office:office" xmlns:r="http://schemas.openxmlformats.org/officeDocument/2006/relationships" xmlns:m="http://schemas.openxmlformats.org/officeDocument/2006/math" xmlns:v="urn:schemas-microsoft-com:vml" xmlns:wp14="http://schemas.microsoft.com/office/word/2010/wordprocessingDrawing" xmlns:wp="http://schemas.openxmlformats.org/drawingml/2006/wordprocessingDrawing" xmlns:w10="urn:schemas-microsoft-com:office:word" xmlns:w="http://schemas.openxmlformats.org/wordprocessingml/2006/main" xmlns:w14="http://schemas.microsoft.com/office/word/2010/wordml" xmlns:w15="http://schemas.microsoft.com/office/word/2012/wordml" xmlns:wpg="http://schemas.microsoft.com/office/word/2010/wordprocessingGroup" xmlns:wpi="http://schemas.microsoft.com/office/word/2010/wordprocessingInk" xmlns:wne="http://schemas.microsoft.com/office/word/2006/wordml" xmlns:wps="http://schemas.microsoft.com/office/word/2010/wordprocessingShape" mc:Ignorable="w14 w15 wp14">
+<w:document xmlns:wpc="http://schemas.microsoft.com/office/word/2010/wordprocessingCanvas" xmlns:cx="http://schemas.microsoft.com/office/drawing/2014/chartex" xmlns:cx1="http://schemas.microsoft.com/office/drawing/2015/9/8/chartex" xmlns:mc="http://schemas.openxmlformats.org/markup-compatibility/2006" xmlns:o="urn:schemas-microsoft-com:office:office" xmlns:r="http://schemas.openxmlformats.org/officeDocument/2006/relationships" xmlns:m="http://schemas.openxmlformats.org/officeDocument/2006/math" xmlns:v="urn:schemas-microsoft-com:vml" xmlns:wp14="http://schemas.microsoft.com/office/word/2010/wordprocessingDrawing" xmlns:wp="http://schemas.openxmlformats.org/drawingml/2006/wordprocessingDrawing" xmlns:w10="urn:schemas-microsoft-com:office:word" xmlns:w="http://schemas.openxmlformats.org/wordprocessingml/2006/main" xmlns:w14="http://schemas.microsoft.com/office/word/2010/wordml" xmlns:w15="http://schemas.microsoft.com/office/word/2012/wordml" xmlns:w16se="http://schemas.microsoft.com/office/word/2015/wordml/symex" xmlns:wpg="http://schemas.microsoft.com/office/word/2010/wordprocessingGroup" xmlns:wpi="http://schemas.microsoft.com/office/word/2010/wordprocessingInk" xmlns:wne="http://schemas.microsoft.com/office/word/2006/wordml" xmlns:wps="http://schemas.microsoft.com/office/word/2010/wordprocessingShape" mc:Ignorable="w14 w15 w16se wp14">
   <w:body>
     <w:p>
       <w:pPr>
@@ -33,7 +33,6 @@
     <w:p>
       <w:pPr>
         <w:rPr>
-          <w:rFonts w:hint="cs"/>
           <w:rtl/>
           <w:lang w:bidi="fa-IR"/>
         </w:rPr>
@@ -126,7 +125,25 @@
           <w:rtl/>
           <w:lang w:bidi="fa-IR"/>
         </w:rPr>
-        <w:t xml:space="preserve">بین ؟؟؟؟ ژن </w:t>
+        <w:t xml:space="preserve">بین </w:t>
+      </w:r>
+      <w:r>
+        <w:rPr>
+          <w:rFonts w:hint="cs"/>
+          <w:rtl/>
+          <w:lang w:bidi="fa-IR"/>
+        </w:rPr>
+        <w:t>11301</w:t>
+      </w:r>
+      <w:bookmarkStart w:id="0" w:name="_GoBack"/>
+      <w:bookmarkEnd w:id="0"/>
+      <w:r>
+        <w:rPr>
+          <w:rFonts w:hint="cs"/>
+          <w:rtl/>
+          <w:lang w:bidi="fa-IR"/>
+        </w:rPr>
+        <w:t xml:space="preserve"> ژن </w:t>
       </w:r>
       <w:r>
         <w:rPr>
@@ -142,47 +159,7 @@
           <w:rtl/>
           <w:lang w:bidi="fa-IR"/>
         </w:rPr>
-        <w:t xml:space="preserve"> </w:t>
-      </w:r>
-      <w:r>
-        <w:rPr>
-          <w:rFonts w:hint="cs"/>
-          <w:rtl/>
-          <w:lang w:bidi="fa-IR"/>
-        </w:rPr>
-        <w:t xml:space="preserve">از بین 49632 برهم‌کنش گزارش شده، </w:t>
-      </w:r>
-      <w:r>
-        <w:rPr>
-          <w:rFonts w:hint="cs"/>
-          <w:rtl/>
-          <w:lang w:bidi="fa-IR"/>
-        </w:rPr>
-        <w:t>6692</w:t>
-      </w:r>
-      <w:r>
-        <w:rPr>
-          <w:rFonts w:hint="cs"/>
-          <w:rtl/>
-          <w:lang w:bidi="fa-IR"/>
-        </w:rPr>
-        <w:t xml:space="preserve"> برهم‌کنش تکراری بودند که از لیست حذف می‌شوند و تعداد </w:t>
-      </w:r>
-      <w:r>
-        <w:rPr>
-          <w:rFonts w:hint="cs"/>
-          <w:rtl/>
-          <w:lang w:bidi="fa-IR"/>
-        </w:rPr>
-        <w:t>42940</w:t>
-      </w:r>
-      <w:r>
-        <w:rPr>
-          <w:rFonts w:hint="cs"/>
-          <w:rtl/>
-          <w:lang w:bidi="fa-IR"/>
-        </w:rPr>
-        <w:t xml:space="preserve"> برهم‌کنش باقی می‌مانند.</w:t>
+        <w:t xml:space="preserve"> از بین 49632 برهم‌کنش گزارش شده، 6692 برهم‌کنش تکراری بودند که از لیست حذف می‌شوند و تعداد 42940 برهم‌کنش باقی می‌مانند.</w:t>
       </w:r>
     </w:p>
     <w:tbl>
@@ -290,6 +267,9 @@
               <w:jc w:val="center"/>
               <w:cnfStyle w:val="000000100000" w:firstRow="0" w:lastRow="0" w:firstColumn="0" w:lastColumn="0" w:oddVBand="0" w:evenVBand="0" w:oddHBand="1" w:evenHBand="0" w:firstRowFirstColumn="0" w:firstRowLastColumn="0" w:lastRowFirstColumn="0" w:lastRowLastColumn="0"/>
               <w:rPr>
+                <w:rFonts w:hint="cs"/>
+                <w:b/>
+                <w:bCs/>
                 <w:rtl/>
                 <w:lang w:bidi="fa-IR"/>
               </w:rPr>
@@ -297,13 +277,13 @@
             <w:r>
               <w:rPr>
                 <w:rFonts w:hint="cs"/>
+                <w:b/>
+                <w:bCs/>
                 <w:rtl/>
                 <w:lang w:bidi="fa-IR"/>
               </w:rPr>
-              <w:t>؟؟؟؟</w:t>
+              <w:t>11301</w:t>
             </w:r>
-            <w:bookmarkStart w:id="0" w:name="_GoBack"/>
-            <w:bookmarkEnd w:id="0"/>
           </w:p>
         </w:tc>
       </w:tr>
@@ -411,7 +391,7 @@
 </file>
 
 <file path=word/numbering.xml><?xml version="1.0" encoding="utf-8"?>
-<w:numbering xmlns:wpc="http://schemas.microsoft.com/office/word/2010/wordprocessingCanvas" xmlns:mc="http://schemas.openxmlformats.org/markup-compatibility/2006" xmlns:o="urn:schemas-microsoft-com:office:office" xmlns:r="http://schemas.openxmlformats.org/officeDocument/2006/relationships" xmlns:m="http://schemas.openxmlformats.org/officeDocument/2006/math" xmlns:v="urn:schemas-microsoft-com:vml" xmlns:wp14="http://schemas.microsoft.com/office/word/2010/wordprocessingDrawing" xmlns:wp="http://schemas.openxmlformats.org/drawingml/2006/wordprocessingDrawing" xmlns:w10="urn:schemas-microsoft-com:office:word" xmlns:w="http://schemas.openxmlformats.org/wordprocessingml/2006/main" xmlns:w14="http://schemas.microsoft.com/office/word/2010/wordml" xmlns:w15="http://schemas.microsoft.com/office/word/2012/wordml" xmlns:wpg="http://schemas.microsoft.com/office/word/2010/wordprocessingGroup" xmlns:wpi="http://schemas.microsoft.com/office/word/2010/wordprocessingInk" xmlns:wne="http://schemas.microsoft.com/office/word/2006/wordml" xmlns:wps="http://schemas.microsoft.com/office/word/2010/wordprocessingShape" mc:Ignorable="w14 w15 wp14">
+<w:numbering xmlns:wpc="http://schemas.microsoft.com/office/word/2010/wordprocessingCanvas" xmlns:cx="http://schemas.microsoft.com/office/drawing/2014/chartex" xmlns:cx1="http://schemas.microsoft.com/office/drawing/2015/9/8/chartex" xmlns:mc="http://schemas.openxmlformats.org/markup-compatibility/2006" xmlns:o="urn:schemas-microsoft-com:office:office" xmlns:r="http://schemas.openxmlformats.org/officeDocument/2006/relationships" xmlns:m="http://schemas.openxmlformats.org/officeDocument/2006/math" xmlns:v="urn:schemas-microsoft-com:vml" xmlns:wp14="http://schemas.microsoft.com/office/word/2010/wordprocessingDrawing" xmlns:wp="http://schemas.openxmlformats.org/drawingml/2006/wordprocessingDrawing" xmlns:w10="urn:schemas-microsoft-com:office:word" xmlns:w="http://schemas.openxmlformats.org/wordprocessingml/2006/main" xmlns:w14="http://schemas.microsoft.com/office/word/2010/wordml" xmlns:w15="http://schemas.microsoft.com/office/word/2012/wordml" xmlns:w16se="http://schemas.microsoft.com/office/word/2015/wordml/symex" xmlns:wpg="http://schemas.microsoft.com/office/word/2010/wordprocessingGroup" xmlns:wpi="http://schemas.microsoft.com/office/word/2010/wordprocessingInk" xmlns:wne="http://schemas.microsoft.com/office/word/2006/wordml" xmlns:wps="http://schemas.microsoft.com/office/word/2010/wordprocessingShape" mc:Ignorable="w14 w15 w16se wp14">
   <w:abstractNum w:abstractNumId="0" w15:restartNumberingAfterBreak="0">
     <w:nsid w:val="3AE119E3"/>
     <w:multiLevelType w:val="hybridMultilevel"/>
@@ -508,7 +488,7 @@
 </file>
 
 <file path=word/styles.xml><?xml version="1.0" encoding="utf-8"?>
-<w:styles xmlns:mc="http://schemas.openxmlformats.org/markup-compatibility/2006" xmlns:r="http://schemas.openxmlformats.org/officeDocument/2006/relationships" xmlns:w="http://schemas.openxmlformats.org/wordprocessingml/2006/main" xmlns:w14="http://schemas.microsoft.com/office/word/2010/wordml" xmlns:w15="http://schemas.microsoft.com/office/word/2012/wordml" mc:Ignorable="w14 w15">
+<w:styles xmlns:mc="http://schemas.openxmlformats.org/markup-compatibility/2006" xmlns:r="http://schemas.openxmlformats.org/officeDocument/2006/relationships" xmlns:w="http://schemas.openxmlformats.org/wordprocessingml/2006/main" xmlns:w14="http://schemas.microsoft.com/office/word/2010/wordml" xmlns:w15="http://schemas.microsoft.com/office/word/2012/wordml" xmlns:w16se="http://schemas.microsoft.com/office/word/2015/wordml/symex" mc:Ignorable="w14 w15 w16se">
   <w:docDefaults>
     <w:rPrDefault>
       <w:rPr>

</xml_diff>